<commit_message>
Added IMU selection guidelines with preliminary selected Sensor (BNO055) + Sys NBlock Diagram Updated
</commit_message>
<xml_diff>
--- a/1_Project_Planning/Design Decisions/Design_Decisions.docx
+++ b/1_Project_Planning/Design Decisions/Design_Decisions.docx
@@ -93,26 +93,6 @@
           <w14:ligatures w14:val="none"/>
         </w:rPr>
         <w:t>This section evaluates three communication interfaces—USB, Ethernet, and Wi-Fi—for transmitting fused IMU and IR tracking data from the microcontroller to external systems. The system’s objective is to track camera motion in real time and send this information to rendering engines or media servers to dynamically adjust the scene displayed on LED walls or chroma key backgrounds in virtual production environments.</w:t>
-      </w:r>
-    </w:p>
-    <w:p>
-      <w:pPr>
-        <w:spacing w:after="0" w:line="240" w:lineRule="auto"/>
-        <w:rPr>
-          <w:rFonts w:ascii="Times New Roman" w:eastAsia="Times New Roman" w:hAnsi="Times New Roman" w:cs="Times New Roman"/>
-          <w:kern w:val="0"/>
-          <w14:ligatures w14:val="none"/>
-        </w:rPr>
-      </w:pPr>
-      <w:r>
-        <w:rPr>
-          <w:rFonts w:ascii="Times New Roman" w:eastAsia="Times New Roman" w:hAnsi="Times New Roman" w:cs="Times New Roman"/>
-          <w:kern w:val="0"/>
-          <w14:ligatures w14:val="none"/>
-        </w:rPr>
-        <w:pict w14:anchorId="7271CA57">
-          <v:rect id="_x0000_i1025" style="width:0;height:1.5pt" o:hralign="center" o:hrstd="t" o:hr="t" fillcolor="#a0a0a0" stroked="f"/>
-        </w:pict>
       </w:r>
     </w:p>
     <w:p>
@@ -150,8 +130,8 @@
       </w:tblPr>
       <w:tblGrid>
         <w:gridCol w:w="2065"/>
-        <w:gridCol w:w="2238"/>
-        <w:gridCol w:w="2488"/>
+        <w:gridCol w:w="1710"/>
+        <w:gridCol w:w="3016"/>
         <w:gridCol w:w="2559"/>
       </w:tblGrid>
       <w:tr>
@@ -186,7 +166,7 @@
         </w:tc>
         <w:tc>
           <w:tcPr>
-            <w:tcW w:w="0" w:type="auto"/>
+            <w:tcW w:w="1710" w:type="dxa"/>
             <w:vAlign w:val="center"/>
             <w:hideMark/>
           </w:tcPr>
@@ -215,7 +195,7 @@
         </w:tc>
         <w:tc>
           <w:tcPr>
-            <w:tcW w:w="0" w:type="auto"/>
+            <w:tcW w:w="3016" w:type="dxa"/>
             <w:vAlign w:val="center"/>
             <w:hideMark/>
           </w:tcPr>
@@ -299,7 +279,7 @@
         </w:tc>
         <w:tc>
           <w:tcPr>
-            <w:tcW w:w="0" w:type="auto"/>
+            <w:tcW w:w="1710" w:type="dxa"/>
             <w:vAlign w:val="center"/>
             <w:hideMark/>
           </w:tcPr>
@@ -323,7 +303,7 @@
         </w:tc>
         <w:tc>
           <w:tcPr>
-            <w:tcW w:w="0" w:type="auto"/>
+            <w:tcW w:w="3016" w:type="dxa"/>
             <w:vAlign w:val="center"/>
             <w:hideMark/>
           </w:tcPr>
@@ -397,7 +377,7 @@
         </w:tc>
         <w:tc>
           <w:tcPr>
-            <w:tcW w:w="0" w:type="auto"/>
+            <w:tcW w:w="1710" w:type="dxa"/>
             <w:vAlign w:val="center"/>
             <w:hideMark/>
           </w:tcPr>
@@ -421,7 +401,7 @@
         </w:tc>
         <w:tc>
           <w:tcPr>
-            <w:tcW w:w="0" w:type="auto"/>
+            <w:tcW w:w="3016" w:type="dxa"/>
             <w:vAlign w:val="center"/>
             <w:hideMark/>
           </w:tcPr>
@@ -495,7 +475,7 @@
         </w:tc>
         <w:tc>
           <w:tcPr>
-            <w:tcW w:w="0" w:type="auto"/>
+            <w:tcW w:w="1710" w:type="dxa"/>
             <w:vAlign w:val="center"/>
             <w:hideMark/>
           </w:tcPr>
@@ -519,7 +499,7 @@
         </w:tc>
         <w:tc>
           <w:tcPr>
-            <w:tcW w:w="0" w:type="auto"/>
+            <w:tcW w:w="3016" w:type="dxa"/>
             <w:vAlign w:val="center"/>
             <w:hideMark/>
           </w:tcPr>
@@ -593,7 +573,7 @@
         </w:tc>
         <w:tc>
           <w:tcPr>
-            <w:tcW w:w="0" w:type="auto"/>
+            <w:tcW w:w="1710" w:type="dxa"/>
             <w:vAlign w:val="center"/>
             <w:hideMark/>
           </w:tcPr>
@@ -617,7 +597,7 @@
         </w:tc>
         <w:tc>
           <w:tcPr>
-            <w:tcW w:w="0" w:type="auto"/>
+            <w:tcW w:w="3016" w:type="dxa"/>
             <w:vAlign w:val="center"/>
             <w:hideMark/>
           </w:tcPr>
@@ -727,7 +707,7 @@
         </w:tc>
         <w:tc>
           <w:tcPr>
-            <w:tcW w:w="0" w:type="auto"/>
+            <w:tcW w:w="1710" w:type="dxa"/>
             <w:vAlign w:val="center"/>
             <w:hideMark/>
           </w:tcPr>
@@ -751,7 +731,7 @@
         </w:tc>
         <w:tc>
           <w:tcPr>
-            <w:tcW w:w="0" w:type="auto"/>
+            <w:tcW w:w="3016" w:type="dxa"/>
             <w:vAlign w:val="center"/>
             <w:hideMark/>
           </w:tcPr>
@@ -825,7 +805,7 @@
         </w:tc>
         <w:tc>
           <w:tcPr>
-            <w:tcW w:w="0" w:type="auto"/>
+            <w:tcW w:w="1710" w:type="dxa"/>
             <w:vAlign w:val="center"/>
             <w:hideMark/>
           </w:tcPr>
@@ -849,7 +829,7 @@
         </w:tc>
         <w:tc>
           <w:tcPr>
-            <w:tcW w:w="0" w:type="auto"/>
+            <w:tcW w:w="3016" w:type="dxa"/>
             <w:vAlign w:val="center"/>
             <w:hideMark/>
           </w:tcPr>
@@ -923,7 +903,7 @@
         </w:tc>
         <w:tc>
           <w:tcPr>
-            <w:tcW w:w="0" w:type="auto"/>
+            <w:tcW w:w="1710" w:type="dxa"/>
             <w:vAlign w:val="center"/>
             <w:hideMark/>
           </w:tcPr>
@@ -947,7 +927,7 @@
         </w:tc>
         <w:tc>
           <w:tcPr>
-            <w:tcW w:w="0" w:type="auto"/>
+            <w:tcW w:w="3016" w:type="dxa"/>
             <w:vAlign w:val="center"/>
             <w:hideMark/>
           </w:tcPr>
@@ -1021,7 +1001,7 @@
         </w:tc>
         <w:tc>
           <w:tcPr>
-            <w:tcW w:w="0" w:type="auto"/>
+            <w:tcW w:w="1710" w:type="dxa"/>
             <w:vAlign w:val="center"/>
             <w:hideMark/>
           </w:tcPr>
@@ -1045,7 +1025,7 @@
         </w:tc>
         <w:tc>
           <w:tcPr>
-            <w:tcW w:w="0" w:type="auto"/>
+            <w:tcW w:w="3016" w:type="dxa"/>
             <w:vAlign w:val="center"/>
             <w:hideMark/>
           </w:tcPr>
@@ -1119,7 +1099,7 @@
         </w:tc>
         <w:tc>
           <w:tcPr>
-            <w:tcW w:w="0" w:type="auto"/>
+            <w:tcW w:w="1710" w:type="dxa"/>
             <w:vAlign w:val="center"/>
             <w:hideMark/>
           </w:tcPr>
@@ -1143,7 +1123,7 @@
         </w:tc>
         <w:tc>
           <w:tcPr>
-            <w:tcW w:w="0" w:type="auto"/>
+            <w:tcW w:w="3016" w:type="dxa"/>
             <w:vAlign w:val="center"/>
             <w:hideMark/>
           </w:tcPr>
@@ -1217,7 +1197,7 @@
         </w:tc>
         <w:tc>
           <w:tcPr>
-            <w:tcW w:w="0" w:type="auto"/>
+            <w:tcW w:w="1710" w:type="dxa"/>
             <w:vAlign w:val="center"/>
             <w:hideMark/>
           </w:tcPr>
@@ -1241,7 +1221,7 @@
         </w:tc>
         <w:tc>
           <w:tcPr>
-            <w:tcW w:w="0" w:type="auto"/>
+            <w:tcW w:w="3016" w:type="dxa"/>
             <w:vAlign w:val="center"/>
             <w:hideMark/>
           </w:tcPr>
@@ -1301,76 +1281,6 @@
     </w:p>
     <w:p>
       <w:pPr>
-        <w:spacing w:after="0" w:line="240" w:lineRule="auto"/>
-        <w:rPr>
-          <w:rFonts w:ascii="Times New Roman" w:eastAsia="Times New Roman" w:hAnsi="Times New Roman" w:cs="Times New Roman"/>
-          <w:kern w:val="0"/>
-          <w14:ligatures w14:val="none"/>
-        </w:rPr>
-      </w:pPr>
-    </w:p>
-    <w:p>
-      <w:pPr>
-        <w:spacing w:after="0" w:line="240" w:lineRule="auto"/>
-        <w:rPr>
-          <w:rFonts w:ascii="Times New Roman" w:eastAsia="Times New Roman" w:hAnsi="Times New Roman" w:cs="Times New Roman"/>
-          <w:kern w:val="0"/>
-          <w14:ligatures w14:val="none"/>
-        </w:rPr>
-      </w:pPr>
-    </w:p>
-    <w:p>
-      <w:pPr>
-        <w:spacing w:after="0" w:line="240" w:lineRule="auto"/>
-        <w:rPr>
-          <w:rFonts w:ascii="Times New Roman" w:eastAsia="Times New Roman" w:hAnsi="Times New Roman" w:cs="Times New Roman"/>
-          <w:kern w:val="0"/>
-          <w14:ligatures w14:val="none"/>
-        </w:rPr>
-      </w:pPr>
-    </w:p>
-    <w:p>
-      <w:pPr>
-        <w:spacing w:after="0" w:line="240" w:lineRule="auto"/>
-        <w:rPr>
-          <w:rFonts w:ascii="Times New Roman" w:eastAsia="Times New Roman" w:hAnsi="Times New Roman" w:cs="Times New Roman"/>
-          <w:kern w:val="0"/>
-          <w14:ligatures w14:val="none"/>
-        </w:rPr>
-      </w:pPr>
-    </w:p>
-    <w:p>
-      <w:pPr>
-        <w:spacing w:after="0" w:line="240" w:lineRule="auto"/>
-        <w:rPr>
-          <w:rFonts w:ascii="Times New Roman" w:eastAsia="Times New Roman" w:hAnsi="Times New Roman" w:cs="Times New Roman"/>
-          <w:kern w:val="0"/>
-          <w14:ligatures w14:val="none"/>
-        </w:rPr>
-      </w:pPr>
-    </w:p>
-    <w:p>
-      <w:pPr>
-        <w:spacing w:after="0" w:line="240" w:lineRule="auto"/>
-        <w:rPr>
-          <w:rFonts w:ascii="Times New Roman" w:eastAsia="Times New Roman" w:hAnsi="Times New Roman" w:cs="Times New Roman"/>
-          <w:kern w:val="0"/>
-          <w14:ligatures w14:val="none"/>
-        </w:rPr>
-      </w:pPr>
-    </w:p>
-    <w:p>
-      <w:pPr>
-        <w:spacing w:after="0" w:line="240" w:lineRule="auto"/>
-        <w:rPr>
-          <w:rFonts w:ascii="Times New Roman" w:eastAsia="Times New Roman" w:hAnsi="Times New Roman" w:cs="Times New Roman"/>
-          <w:kern w:val="0"/>
-          <w14:ligatures w14:val="none"/>
-        </w:rPr>
-      </w:pPr>
-    </w:p>
-    <w:p>
-      <w:pPr>
         <w:spacing w:before="100" w:beforeAutospacing="1" w:after="100" w:afterAutospacing="1" w:line="240" w:lineRule="auto"/>
         <w:outlineLvl w:val="2"/>
         <w:rPr>
@@ -1393,7 +1303,6 @@
           <w:szCs w:val="27"/>
           <w14:ligatures w14:val="none"/>
         </w:rPr>
-        <w:lastRenderedPageBreak/>
         <w:t>2.3 System Requirements</w:t>
       </w:r>
     </w:p>
@@ -1527,26 +1436,6 @@
     </w:p>
     <w:p>
       <w:pPr>
-        <w:spacing w:after="0" w:line="240" w:lineRule="auto"/>
-        <w:rPr>
-          <w:rFonts w:ascii="Times New Roman" w:eastAsia="Times New Roman" w:hAnsi="Times New Roman" w:cs="Times New Roman"/>
-          <w:kern w:val="0"/>
-          <w14:ligatures w14:val="none"/>
-        </w:rPr>
-      </w:pPr>
-      <w:r>
-        <w:rPr>
-          <w:rFonts w:ascii="Times New Roman" w:eastAsia="Times New Roman" w:hAnsi="Times New Roman" w:cs="Times New Roman"/>
-          <w:kern w:val="0"/>
-          <w14:ligatures w14:val="none"/>
-        </w:rPr>
-        <w:pict w14:anchorId="604925CB">
-          <v:rect id="_x0000_i1026" style="width:0;height:1.5pt" o:hralign="center" o:hrstd="t" o:hr="t" fillcolor="#a0a0a0" stroked="f"/>
-        </w:pict>
-      </w:r>
-    </w:p>
-    <w:p>
-      <w:pPr>
         <w:spacing w:before="100" w:beforeAutospacing="1" w:after="100" w:afterAutospacing="1" w:line="240" w:lineRule="auto"/>
         <w:outlineLvl w:val="2"/>
         <w:rPr>
@@ -1569,6 +1458,7 @@
           <w:szCs w:val="27"/>
           <w14:ligatures w14:val="none"/>
         </w:rPr>
+        <w:lastRenderedPageBreak/>
         <w:t>2.4 Design Decision</w:t>
       </w:r>
     </w:p>
@@ -1745,26 +1635,6 @@
     </w:p>
     <w:p>
       <w:pPr>
-        <w:spacing w:after="0" w:line="240" w:lineRule="auto"/>
-        <w:rPr>
-          <w:rFonts w:ascii="Times New Roman" w:eastAsia="Times New Roman" w:hAnsi="Times New Roman" w:cs="Times New Roman"/>
-          <w:kern w:val="0"/>
-          <w14:ligatures w14:val="none"/>
-        </w:rPr>
-      </w:pPr>
-      <w:r>
-        <w:rPr>
-          <w:rFonts w:ascii="Times New Roman" w:eastAsia="Times New Roman" w:hAnsi="Times New Roman" w:cs="Times New Roman"/>
-          <w:kern w:val="0"/>
-          <w14:ligatures w14:val="none"/>
-        </w:rPr>
-        <w:pict w14:anchorId="713BD9B9">
-          <v:rect id="_x0000_i1027" style="width:0;height:1.5pt" o:hralign="center" o:hrstd="t" o:hr="t" fillcolor="#a0a0a0" stroked="f"/>
-        </w:pict>
-      </w:r>
-    </w:p>
-    <w:p>
-      <w:pPr>
         <w:spacing w:before="100" w:beforeAutospacing="1" w:after="100" w:afterAutospacing="1" w:line="240" w:lineRule="auto"/>
         <w:outlineLvl w:val="2"/>
         <w:rPr>
@@ -1937,20 +1807,10 @@
         <w:t>Consider time synchronization if multiple trackers or cameras are involved</w:t>
       </w:r>
     </w:p>
-    <w:p/>
-    <w:p/>
-    <w:p/>
-    <w:p/>
     <w:p>
       <w:pPr>
         <w:spacing w:before="100" w:beforeAutospacing="1" w:after="100" w:afterAutospacing="1" w:line="240" w:lineRule="auto"/>
         <w:outlineLvl w:val="2"/>
-      </w:pPr>
-    </w:p>
-    <w:p>
-      <w:pPr>
-        <w:spacing w:before="100" w:beforeAutospacing="1" w:after="100" w:afterAutospacing="1" w:line="240" w:lineRule="auto"/>
-        <w:outlineLvl w:val="2"/>
         <w:rPr>
           <w:rFonts w:ascii="Times New Roman" w:eastAsia="Times New Roman" w:hAnsi="Times New Roman" w:cs="Times New Roman"/>
           <w:b/>
@@ -1971,7 +1831,6 @@
           <w:szCs w:val="36"/>
           <w14:ligatures w14:val="none"/>
         </w:rPr>
-        <w:lastRenderedPageBreak/>
         <w:t>3. Microcontroller Selection and System Architecture Evaluation</w:t>
       </w:r>
     </w:p>
@@ -2127,6 +1986,7 @@
           </w:tcPr>
           <w:p>
             <w:pPr>
+              <w:jc w:val="center"/>
               <w:rPr>
                 <w:rFonts w:ascii="Times New Roman" w:eastAsia="Times New Roman" w:hAnsi="Times New Roman" w:cs="Times New Roman"/>
                 <w:kern w:val="0"/>
@@ -2151,6 +2011,7 @@
           </w:tcPr>
           <w:p>
             <w:pPr>
+              <w:jc w:val="center"/>
               <w:rPr>
                 <w:rFonts w:ascii="Times New Roman" w:eastAsia="Times New Roman" w:hAnsi="Times New Roman" w:cs="Times New Roman"/>
                 <w:kern w:val="0"/>
@@ -2175,6 +2036,7 @@
           </w:tcPr>
           <w:p>
             <w:pPr>
+              <w:jc w:val="center"/>
               <w:rPr>
                 <w:rFonts w:ascii="Times New Roman" w:eastAsia="Times New Roman" w:hAnsi="Times New Roman" w:cs="Times New Roman"/>
                 <w:kern w:val="0"/>
@@ -2201,6 +2063,7 @@
           </w:tcPr>
           <w:p>
             <w:pPr>
+              <w:jc w:val="center"/>
               <w:rPr>
                 <w:rFonts w:ascii="Times New Roman" w:eastAsia="Times New Roman" w:hAnsi="Times New Roman" w:cs="Times New Roman"/>
                 <w:kern w:val="0"/>
@@ -2225,6 +2088,7 @@
           </w:tcPr>
           <w:p>
             <w:pPr>
+              <w:jc w:val="center"/>
               <w:rPr>
                 <w:rFonts w:ascii="Times New Roman" w:eastAsia="Times New Roman" w:hAnsi="Times New Roman" w:cs="Times New Roman"/>
                 <w:kern w:val="0"/>
@@ -2249,6 +2113,7 @@
           </w:tcPr>
           <w:p>
             <w:pPr>
+              <w:jc w:val="center"/>
               <w:rPr>
                 <w:rFonts w:ascii="Times New Roman" w:eastAsia="Times New Roman" w:hAnsi="Times New Roman" w:cs="Times New Roman"/>
                 <w:kern w:val="0"/>
@@ -2275,6 +2140,7 @@
           </w:tcPr>
           <w:p>
             <w:pPr>
+              <w:jc w:val="center"/>
               <w:rPr>
                 <w:rFonts w:ascii="Times New Roman" w:eastAsia="Times New Roman" w:hAnsi="Times New Roman" w:cs="Times New Roman"/>
                 <w:kern w:val="0"/>
@@ -2299,6 +2165,7 @@
           </w:tcPr>
           <w:p>
             <w:pPr>
+              <w:jc w:val="center"/>
               <w:rPr>
                 <w:rFonts w:ascii="Times New Roman" w:eastAsia="Times New Roman" w:hAnsi="Times New Roman" w:cs="Times New Roman"/>
                 <w:kern w:val="0"/>
@@ -2323,6 +2190,7 @@
           </w:tcPr>
           <w:p>
             <w:pPr>
+              <w:jc w:val="center"/>
               <w:rPr>
                 <w:rFonts w:ascii="Times New Roman" w:eastAsia="Times New Roman" w:hAnsi="Times New Roman" w:cs="Times New Roman"/>
                 <w:kern w:val="0"/>
@@ -2373,6 +2241,7 @@
           </w:tcPr>
           <w:p>
             <w:pPr>
+              <w:jc w:val="center"/>
               <w:rPr>
                 <w:rFonts w:ascii="Times New Roman" w:eastAsia="Times New Roman" w:hAnsi="Times New Roman" w:cs="Times New Roman"/>
                 <w:kern w:val="0"/>
@@ -2397,6 +2266,7 @@
           </w:tcPr>
           <w:p>
             <w:pPr>
+              <w:jc w:val="center"/>
               <w:rPr>
                 <w:rFonts w:ascii="Times New Roman" w:eastAsia="Times New Roman" w:hAnsi="Times New Roman" w:cs="Times New Roman"/>
                 <w:kern w:val="0"/>
@@ -2421,6 +2291,7 @@
           </w:tcPr>
           <w:p>
             <w:pPr>
+              <w:jc w:val="center"/>
               <w:rPr>
                 <w:rFonts w:ascii="Times New Roman" w:eastAsia="Times New Roman" w:hAnsi="Times New Roman" w:cs="Times New Roman"/>
                 <w:kern w:val="0"/>
@@ -2537,18 +2408,43 @@
         <w:spacing w:before="100" w:beforeAutospacing="1" w:after="100" w:afterAutospacing="1" w:line="240" w:lineRule="auto"/>
         <w:rPr>
           <w:rFonts w:ascii="Times New Roman" w:eastAsia="Times New Roman" w:hAnsi="Times New Roman" w:cs="Times New Roman"/>
-          <w:kern w:val="0"/>
-          <w14:ligatures w14:val="none"/>
-        </w:rPr>
-      </w:pPr>
-      <w:r>
-        <w:rPr>
-          <w:rFonts w:ascii="Times New Roman" w:eastAsia="Times New Roman" w:hAnsi="Times New Roman" w:cs="Times New Roman"/>
           <w:b/>
           <w:bCs/>
           <w:kern w:val="0"/>
           <w14:ligatures w14:val="none"/>
         </w:rPr>
+      </w:pPr>
+    </w:p>
+    <w:p>
+      <w:pPr>
+        <w:spacing w:before="100" w:beforeAutospacing="1" w:after="100" w:afterAutospacing="1" w:line="240" w:lineRule="auto"/>
+        <w:rPr>
+          <w:rFonts w:ascii="Times New Roman" w:eastAsia="Times New Roman" w:hAnsi="Times New Roman" w:cs="Times New Roman"/>
+          <w:b/>
+          <w:bCs/>
+          <w:kern w:val="0"/>
+          <w14:ligatures w14:val="none"/>
+        </w:rPr>
+      </w:pPr>
+    </w:p>
+    <w:p>
+      <w:pPr>
+        <w:spacing w:before="100" w:beforeAutospacing="1" w:after="100" w:afterAutospacing="1" w:line="240" w:lineRule="auto"/>
+        <w:rPr>
+          <w:rFonts w:ascii="Times New Roman" w:eastAsia="Times New Roman" w:hAnsi="Times New Roman" w:cs="Times New Roman"/>
+          <w:kern w:val="0"/>
+          <w14:ligatures w14:val="none"/>
+        </w:rPr>
+      </w:pPr>
+      <w:r>
+        <w:rPr>
+          <w:rFonts w:ascii="Times New Roman" w:eastAsia="Times New Roman" w:hAnsi="Times New Roman" w:cs="Times New Roman"/>
+          <w:b/>
+          <w:bCs/>
+          <w:kern w:val="0"/>
+          <w14:ligatures w14:val="none"/>
+        </w:rPr>
+        <w:lastRenderedPageBreak/>
         <w:t>GPIO and Control</w:t>
       </w:r>
     </w:p>
@@ -3868,7 +3764,6 @@
           <w:kern w:val="0"/>
           <w14:ligatures w14:val="none"/>
         </w:rPr>
-        <w:lastRenderedPageBreak/>
         <w:t>3.2 Software Processing and Performance Requirements</w:t>
       </w:r>
     </w:p>
@@ -4652,18 +4547,45 @@
         <w:jc w:val="both"/>
         <w:rPr>
           <w:rFonts w:ascii="Times New Roman" w:eastAsia="Times New Roman" w:hAnsi="Times New Roman" w:cs="Times New Roman"/>
-          <w:kern w:val="0"/>
-          <w14:ligatures w14:val="none"/>
-        </w:rPr>
-      </w:pPr>
-      <w:r>
-        <w:rPr>
-          <w:rFonts w:ascii="Times New Roman" w:eastAsia="Times New Roman" w:hAnsi="Times New Roman" w:cs="Times New Roman"/>
           <w:b/>
           <w:bCs/>
           <w:kern w:val="0"/>
           <w14:ligatures w14:val="none"/>
         </w:rPr>
+      </w:pPr>
+    </w:p>
+    <w:p>
+      <w:pPr>
+        <w:spacing w:before="100" w:beforeAutospacing="1" w:after="100" w:afterAutospacing="1" w:line="240" w:lineRule="auto"/>
+        <w:jc w:val="both"/>
+        <w:rPr>
+          <w:rFonts w:ascii="Times New Roman" w:eastAsia="Times New Roman" w:hAnsi="Times New Roman" w:cs="Times New Roman"/>
+          <w:b/>
+          <w:bCs/>
+          <w:kern w:val="0"/>
+          <w14:ligatures w14:val="none"/>
+        </w:rPr>
+      </w:pPr>
+    </w:p>
+    <w:p>
+      <w:pPr>
+        <w:spacing w:before="100" w:beforeAutospacing="1" w:after="100" w:afterAutospacing="1" w:line="240" w:lineRule="auto"/>
+        <w:jc w:val="both"/>
+        <w:rPr>
+          <w:rFonts w:ascii="Times New Roman" w:eastAsia="Times New Roman" w:hAnsi="Times New Roman" w:cs="Times New Roman"/>
+          <w:kern w:val="0"/>
+          <w14:ligatures w14:val="none"/>
+        </w:rPr>
+      </w:pPr>
+      <w:r>
+        <w:rPr>
+          <w:rFonts w:ascii="Times New Roman" w:eastAsia="Times New Roman" w:hAnsi="Times New Roman" w:cs="Times New Roman"/>
+          <w:b/>
+          <w:bCs/>
+          <w:kern w:val="0"/>
+          <w14:ligatures w14:val="none"/>
+        </w:rPr>
+        <w:lastRenderedPageBreak/>
         <w:t>CPU Load Estimate</w:t>
       </w:r>
       <w:r>
@@ -4691,26 +4613,6 @@
           <w14:ligatures w14:val="none"/>
         </w:rPr>
         <w:t xml:space="preserve"> execution and running at ≤ 500 Hz, the overall CPU load is comfortably within 40–50% of an 84 MHz ARM Cortex-M4.</w:t>
-      </w:r>
-    </w:p>
-    <w:p>
-      <w:pPr>
-        <w:spacing w:after="0" w:line="240" w:lineRule="auto"/>
-        <w:rPr>
-          <w:rFonts w:ascii="Times New Roman" w:eastAsia="Times New Roman" w:hAnsi="Times New Roman" w:cs="Times New Roman"/>
-          <w:kern w:val="0"/>
-          <w14:ligatures w14:val="none"/>
-        </w:rPr>
-      </w:pPr>
-      <w:r>
-        <w:rPr>
-          <w:rFonts w:ascii="Times New Roman" w:eastAsia="Times New Roman" w:hAnsi="Times New Roman" w:cs="Times New Roman"/>
-          <w:kern w:val="0"/>
-          <w14:ligatures w14:val="none"/>
-        </w:rPr>
-        <w:pict w14:anchorId="0E493FC7">
-          <v:rect id="_x0000_i1028" style="width:0;height:1.5pt" o:hralign="center" o:hrstd="t" o:hr="t" fillcolor="#a0a0a0" stroked="f"/>
-        </w:pict>
       </w:r>
     </w:p>
     <w:p>
@@ -5849,7 +5751,6 @@
           <w:szCs w:val="27"/>
           <w14:ligatures w14:val="none"/>
         </w:rPr>
-        <w:lastRenderedPageBreak/>
         <w:t>3.5 Ethernet Interface Decision</w:t>
       </w:r>
     </w:p>
@@ -5870,26 +5771,6 @@
           <w14:ligatures w14:val="none"/>
         </w:rPr>
         <w:t>Enable reliable, real-time data transmission (e.g., OSC over UDP) from the microcontroller to an external system (e.g., Unreal Engine or virtual production setup) with minimal latency and complexity.</w:t>
-      </w:r>
-    </w:p>
-    <w:p>
-      <w:pPr>
-        <w:spacing w:after="0" w:line="240" w:lineRule="auto"/>
-        <w:rPr>
-          <w:rFonts w:ascii="Times New Roman" w:eastAsia="Times New Roman" w:hAnsi="Times New Roman" w:cs="Times New Roman"/>
-          <w:kern w:val="0"/>
-          <w14:ligatures w14:val="none"/>
-        </w:rPr>
-      </w:pPr>
-      <w:r>
-        <w:rPr>
-          <w:rFonts w:ascii="Times New Roman" w:eastAsia="Times New Roman" w:hAnsi="Times New Roman" w:cs="Times New Roman"/>
-          <w:kern w:val="0"/>
-          <w14:ligatures w14:val="none"/>
-        </w:rPr>
-        <w:pict w14:anchorId="4690AADF">
-          <v:rect id="_x0000_i1029" style="width:0;height:1.5pt" o:hralign="center" o:hrstd="t" o:hr="t" fillcolor="#a0a0a0" stroked="f"/>
-        </w:pict>
       </w:r>
     </w:p>
     <w:p>
@@ -6179,6 +6060,14 @@
                 <w14:ligatures w14:val="none"/>
               </w:rPr>
               <w:br/>
+            </w:r>
+            <w:r>
+              <w:rPr>
+                <w:rFonts w:ascii="Times New Roman" w:eastAsia="Times New Roman" w:hAnsi="Times New Roman" w:cs="Times New Roman"/>
+                <w:kern w:val="0"/>
+                <w14:ligatures w14:val="none"/>
+              </w:rPr>
+              <w:lastRenderedPageBreak/>
               <w:t>- Compatible with STM32F401</w:t>
             </w:r>
           </w:p>
@@ -6204,6 +6093,7 @@
                 <w:kern w:val="0"/>
                 <w14:ligatures w14:val="none"/>
               </w:rPr>
+              <w:lastRenderedPageBreak/>
               <w:t>- Slightly limited throughput (sufficient for OSC/UDP)</w:t>
             </w:r>
             <w:r>
@@ -6245,6 +6135,7 @@
                 <w:kern w:val="0"/>
                 <w14:ligatures w14:val="none"/>
               </w:rPr>
+              <w:lastRenderedPageBreak/>
               <w:t>Native MAC + PHY</w:t>
             </w:r>
             <w:r>
@@ -6581,26 +6472,6 @@
     </w:p>
     <w:p>
       <w:pPr>
-        <w:spacing w:after="0" w:line="240" w:lineRule="auto"/>
-        <w:rPr>
-          <w:rFonts w:ascii="Times New Roman" w:eastAsia="Times New Roman" w:hAnsi="Times New Roman" w:cs="Times New Roman"/>
-          <w:kern w:val="0"/>
-          <w14:ligatures w14:val="none"/>
-        </w:rPr>
-      </w:pPr>
-      <w:r>
-        <w:rPr>
-          <w:rFonts w:ascii="Times New Roman" w:eastAsia="Times New Roman" w:hAnsi="Times New Roman" w:cs="Times New Roman"/>
-          <w:kern w:val="0"/>
-          <w14:ligatures w14:val="none"/>
-        </w:rPr>
-        <w:pict w14:anchorId="64AFE4EB">
-          <v:rect id="_x0000_i1031" style="width:0;height:1.5pt" o:hralign="center" o:hrstd="t" o:hr="t" fillcolor="#a0a0a0" stroked="f"/>
-        </w:pict>
-      </w:r>
-    </w:p>
-    <w:p>
-      <w:pPr>
         <w:spacing w:before="100" w:beforeAutospacing="1" w:after="100" w:afterAutospacing="1" w:line="240" w:lineRule="auto"/>
         <w:outlineLvl w:val="3"/>
         <w:rPr>
@@ -6619,7 +6490,6 @@
           <w:kern w:val="0"/>
           <w14:ligatures w14:val="none"/>
         </w:rPr>
-        <w:lastRenderedPageBreak/>
         <w:t xml:space="preserve">Hardware </w:t>
       </w:r>
       <w:r>
@@ -6640,27 +6510,7 @@
           <w:kern w:val="0"/>
           <w14:ligatures w14:val="none"/>
         </w:rPr>
-        <w:t>Software</w:t>
-      </w:r>
-      <w:r>
-        <w:rPr>
-          <w:rFonts w:ascii="Times New Roman" w:eastAsia="Times New Roman" w:hAnsi="Times New Roman" w:cs="Times New Roman"/>
-          <w:b/>
-          <w:bCs/>
-          <w:kern w:val="0"/>
-          <w14:ligatures w14:val="none"/>
-        </w:rPr>
-        <w:t xml:space="preserve"> </w:t>
-      </w:r>
-      <w:r>
-        <w:rPr>
-          <w:rFonts w:ascii="Times New Roman" w:eastAsia="Times New Roman" w:hAnsi="Times New Roman" w:cs="Times New Roman"/>
-          <w:b/>
-          <w:bCs/>
-          <w:kern w:val="0"/>
-          <w14:ligatures w14:val="none"/>
-        </w:rPr>
-        <w:t>Integration</w:t>
+        <w:t>Software Integration</w:t>
       </w:r>
     </w:p>
     <w:p>

</xml_diff>